<commit_message>
commentary updates and weaknesses-of-diagram finished
</commit_message>
<xml_diff>
--- a/reflective-commentary.docx
+++ b/reflective-commentary.docx
@@ -6,6 +6,39 @@
       <w:pPr>
         <w:jc w:val="both"/>
         <w:rPr>
+          <w:b w:val="1"/>
+          <w:sz w:val="20"/>
+          <w:szCs w:val="20"/>
+        </w:rPr>
+      </w:pPr>
+      <w:r>
+        <w:rPr>
+          <w:b w:val="1"/>
+          <w:sz w:val="20"/>
+          <w:szCs w:val="20"/>
+          <w:rtl w:val="0"/>
+        </w:rPr>
+        <w:t xml:space="preserve">Reflective commentary:</w:t>
+      </w:r>
+    </w:p>
+    <w:p>
+      <w:pPr>
+        <w:jc w:val="both"/>
+        <w:rPr>
+          <w:sz w:val="18"/>
+          <w:szCs w:val="18"/>
+        </w:rPr>
+      </w:pPr>
+      <w:r>
+        <w:rPr>
+          <w:rtl w:val="0"/>
+        </w:rPr>
+      </w:r>
+    </w:p>
+    <w:p>
+      <w:pPr>
+        <w:jc w:val="both"/>
+        <w:rPr>
           <w:sz w:val="18"/>
           <w:szCs w:val="18"/>
         </w:rPr>
@@ -127,14 +160,14 @@
         </w:rPr>
         <w:drawing>
           <wp:inline distB="114300" distT="114300" distL="114300" distR="114300">
-            <wp:extent cx="5510213" cy="1318057"/>
+            <wp:extent cx="5192550" cy="1237603"/>
             <wp:effectExtent b="0" l="0" r="0" t="0"/>
-            <wp:docPr id="2" name="image3.png"/>
+            <wp:docPr id="2" name="image2.png"/>
             <a:graphic>
               <a:graphicData uri="http://schemas.openxmlformats.org/drawingml/2006/picture">
                 <pic:pic>
                   <pic:nvPicPr>
-                    <pic:cNvPr id="0" name="image3.png"/>
+                    <pic:cNvPr id="0" name="image2.png"/>
                     <pic:cNvPicPr preferRelativeResize="0"/>
                   </pic:nvPicPr>
                   <pic:blipFill>
@@ -147,7 +180,7 @@
                   <pic:spPr>
                     <a:xfrm>
                       <a:off x="0" y="0"/>
-                      <a:ext cx="5510213" cy="1318057"/>
+                      <a:ext cx="5192550" cy="1237603"/>
                     </a:xfrm>
                     <a:prstGeom prst="rect"/>
                     <a:ln/>
@@ -246,7 +279,7 @@
         </w:rPr>
         <w:drawing>
           <wp:inline distB="114300" distT="114300" distL="114300" distR="114300">
-            <wp:extent cx="5405438" cy="1538774"/>
+            <wp:extent cx="5096930" cy="1453702"/>
             <wp:effectExtent b="0" l="0" r="0" t="0"/>
             <wp:docPr id="3" name="image1.png"/>
             <a:graphic>
@@ -266,7 +299,7 @@
                   <pic:spPr>
                     <a:xfrm>
                       <a:off x="0" y="0"/>
-                      <a:ext cx="5405438" cy="1538774"/>
+                      <a:ext cx="5096930" cy="1453702"/>
                     </a:xfrm>
                     <a:prstGeom prst="rect"/>
                     <a:ln/>
@@ -383,14 +416,14 @@
         </w:rPr>
         <w:drawing>
           <wp:inline distB="114300" distT="114300" distL="114300" distR="114300">
-            <wp:extent cx="5414963" cy="1403213"/>
+            <wp:extent cx="5025863" cy="1293694"/>
             <wp:effectExtent b="0" l="0" r="0" t="0"/>
-            <wp:docPr id="1" name="image2.png"/>
+            <wp:docPr id="1" name="image3.png"/>
             <a:graphic>
               <a:graphicData uri="http://schemas.openxmlformats.org/drawingml/2006/picture">
                 <pic:pic>
                   <pic:nvPicPr>
-                    <pic:cNvPr id="0" name="image2.png"/>
+                    <pic:cNvPr id="0" name="image3.png"/>
                     <pic:cNvPicPr preferRelativeResize="0"/>
                   </pic:nvPicPr>
                   <pic:blipFill>
@@ -403,7 +436,7 @@
                   <pic:spPr>
                     <a:xfrm>
                       <a:off x="0" y="0"/>
-                      <a:ext cx="5414963" cy="1403213"/>
+                      <a:ext cx="5025863" cy="1293694"/>
                     </a:xfrm>
                     <a:prstGeom prst="rect"/>
                     <a:ln/>

</xml_diff>